<commit_message>
Final final commit please
</commit_message>
<xml_diff>
--- a/use_guide.docx
+++ b/use_guide.docx
@@ -39,11 +39,11 @@
         <w:tblLook w:val="04A0" w:firstRow="1" w:lastRow="0" w:firstColumn="1" w:lastColumn="0" w:noHBand="0" w:noVBand="1"/>
       </w:tblPr>
       <w:tblGrid>
-        <w:gridCol w:w="1271"/>
-        <w:gridCol w:w="1418"/>
+        <w:gridCol w:w="1269"/>
+        <w:gridCol w:w="1434"/>
         <w:gridCol w:w="1275"/>
-        <w:gridCol w:w="2844"/>
-        <w:gridCol w:w="2208"/>
+        <w:gridCol w:w="2834"/>
+        <w:gridCol w:w="2204"/>
       </w:tblGrid>
       <w:tr>
         <w:trPr>
@@ -125,12 +125,14 @@
           <w:p>
             <w:pPr>
               <w:rPr>
-                <w:sz w:val="20"/>
-                <w:szCs w:val="20"/>
-              </w:rPr>
-            </w:pPr>
-            <w:r>
-              <w:rPr>
+                <w:rFonts w:ascii="Consolas" w:hAnsi="Consolas"/>
+                <w:sz w:val="20"/>
+                <w:szCs w:val="20"/>
+              </w:rPr>
+            </w:pPr>
+            <w:r>
+              <w:rPr>
+                <w:rFonts w:ascii="Consolas" w:hAnsi="Consolas"/>
                 <w:sz w:val="20"/>
                 <w:szCs w:val="20"/>
               </w:rPr>
@@ -209,12 +211,14 @@
             <w:pPr>
               <w:cnfStyle w:val="000000000000" w:firstRow="0" w:lastRow="0" w:firstColumn="0" w:lastColumn="0" w:oddVBand="0" w:evenVBand="0" w:oddHBand="0" w:evenHBand="0" w:firstRowFirstColumn="0" w:firstRowLastColumn="0" w:lastRowFirstColumn="0" w:lastRowLastColumn="0"/>
               <w:rPr>
-                <w:sz w:val="20"/>
-                <w:szCs w:val="20"/>
-              </w:rPr>
-            </w:pPr>
-            <w:r>
-              <w:rPr>
+                <w:rFonts w:ascii="Consolas" w:hAnsi="Consolas"/>
+                <w:sz w:val="20"/>
+                <w:szCs w:val="20"/>
+              </w:rPr>
+            </w:pPr>
+            <w:r>
+              <w:rPr>
+                <w:rFonts w:ascii="Consolas" w:hAnsi="Consolas"/>
                 <w:sz w:val="20"/>
                 <w:szCs w:val="20"/>
               </w:rPr>
@@ -235,12 +239,14 @@
           <w:p>
             <w:pPr>
               <w:rPr>
-                <w:sz w:val="20"/>
-                <w:szCs w:val="20"/>
-              </w:rPr>
-            </w:pPr>
-            <w:r>
-              <w:rPr>
+                <w:rFonts w:ascii="Consolas" w:hAnsi="Consolas"/>
+                <w:sz w:val="20"/>
+                <w:szCs w:val="20"/>
+              </w:rPr>
+            </w:pPr>
+            <w:r>
+              <w:rPr>
+                <w:rFonts w:ascii="Consolas" w:hAnsi="Consolas"/>
                 <w:sz w:val="20"/>
                 <w:szCs w:val="20"/>
               </w:rPr>
@@ -379,12 +385,14 @@
             <w:pPr>
               <w:cnfStyle w:val="000000000000" w:firstRow="0" w:lastRow="0" w:firstColumn="0" w:lastColumn="0" w:oddVBand="0" w:evenVBand="0" w:oddHBand="0" w:evenHBand="0" w:firstRowFirstColumn="0" w:firstRowLastColumn="0" w:lastRowFirstColumn="0" w:lastRowLastColumn="0"/>
               <w:rPr>
-                <w:sz w:val="20"/>
-                <w:szCs w:val="20"/>
-              </w:rPr>
-            </w:pPr>
-            <w:r>
-              <w:rPr>
+                <w:rFonts w:ascii="Consolas" w:hAnsi="Consolas"/>
+                <w:sz w:val="20"/>
+                <w:szCs w:val="20"/>
+              </w:rPr>
+            </w:pPr>
+            <w:r>
+              <w:rPr>
+                <w:rFonts w:ascii="Consolas" w:hAnsi="Consolas"/>
                 <w:sz w:val="20"/>
                 <w:szCs w:val="20"/>
               </w:rPr>
@@ -392,6 +400,7 @@
             </w:r>
             <w:r>
               <w:rPr>
+                <w:rFonts w:ascii="Consolas" w:hAnsi="Consolas"/>
                 <w:sz w:val="20"/>
                 <w:szCs w:val="20"/>
               </w:rPr>
@@ -400,6 +409,7 @@
             <w:proofErr w:type="spellStart"/>
             <w:r>
               <w:rPr>
+                <w:rFonts w:ascii="Consolas" w:hAnsi="Consolas"/>
                 <w:sz w:val="20"/>
                 <w:szCs w:val="20"/>
               </w:rPr>
@@ -408,6 +418,7 @@
             <w:proofErr w:type="spellEnd"/>
             <w:r>
               <w:rPr>
+                <w:rFonts w:ascii="Consolas" w:hAnsi="Consolas"/>
                 <w:sz w:val="20"/>
                 <w:szCs w:val="20"/>
               </w:rPr>
@@ -415,6 +426,7 @@
             </w:r>
             <w:r>
               <w:rPr>
+                <w:rFonts w:ascii="Consolas" w:hAnsi="Consolas"/>
                 <w:sz w:val="20"/>
                 <w:szCs w:val="20"/>
               </w:rPr>
@@ -422,6 +434,7 @@
             </w:r>
             <w:r>
               <w:rPr>
+                <w:rFonts w:ascii="Consolas" w:hAnsi="Consolas"/>
                 <w:sz w:val="20"/>
                 <w:szCs w:val="20"/>
               </w:rPr>
@@ -442,12 +455,14 @@
           <w:p>
             <w:pPr>
               <w:rPr>
-                <w:sz w:val="20"/>
-                <w:szCs w:val="20"/>
-              </w:rPr>
-            </w:pPr>
-            <w:r>
-              <w:rPr>
+                <w:rFonts w:ascii="Consolas" w:hAnsi="Consolas"/>
+                <w:sz w:val="20"/>
+                <w:szCs w:val="20"/>
+              </w:rPr>
+            </w:pPr>
+            <w:r>
+              <w:rPr>
+                <w:rFonts w:ascii="Consolas" w:hAnsi="Consolas"/>
                 <w:sz w:val="20"/>
                 <w:szCs w:val="20"/>
               </w:rPr>
@@ -533,12 +548,14 @@
             <w:pPr>
               <w:cnfStyle w:val="000000000000" w:firstRow="0" w:lastRow="0" w:firstColumn="0" w:lastColumn="0" w:oddVBand="0" w:evenVBand="0" w:oddHBand="0" w:evenHBand="0" w:firstRowFirstColumn="0" w:firstRowLastColumn="0" w:lastRowFirstColumn="0" w:lastRowLastColumn="0"/>
               <w:rPr>
-                <w:sz w:val="20"/>
-                <w:szCs w:val="20"/>
-              </w:rPr>
-            </w:pPr>
-            <w:r>
-              <w:rPr>
+                <w:rFonts w:ascii="Consolas" w:hAnsi="Consolas"/>
+                <w:sz w:val="20"/>
+                <w:szCs w:val="20"/>
+              </w:rPr>
+            </w:pPr>
+            <w:r>
+              <w:rPr>
+                <w:rFonts w:ascii="Consolas" w:hAnsi="Consolas"/>
                 <w:sz w:val="20"/>
                 <w:szCs w:val="20"/>
               </w:rPr>
@@ -559,12 +576,14 @@
           <w:p>
             <w:pPr>
               <w:rPr>
-                <w:sz w:val="20"/>
-                <w:szCs w:val="20"/>
-              </w:rPr>
-            </w:pPr>
-            <w:r>
-              <w:rPr>
+                <w:rFonts w:ascii="Consolas" w:hAnsi="Consolas"/>
+                <w:sz w:val="20"/>
+                <w:szCs w:val="20"/>
+              </w:rPr>
+            </w:pPr>
+            <w:r>
+              <w:rPr>
+                <w:rFonts w:ascii="Consolas" w:hAnsi="Consolas"/>
                 <w:sz w:val="20"/>
                 <w:szCs w:val="20"/>
               </w:rPr>
@@ -572,6 +591,7 @@
             </w:r>
             <w:r>
               <w:rPr>
+                <w:rFonts w:ascii="Consolas" w:hAnsi="Consolas"/>
                 <w:sz w:val="20"/>
                 <w:szCs w:val="20"/>
               </w:rPr>
@@ -700,12 +720,14 @@
             <w:pPr>
               <w:cnfStyle w:val="000000000000" w:firstRow="0" w:lastRow="0" w:firstColumn="0" w:lastColumn="0" w:oddVBand="0" w:evenVBand="0" w:oddHBand="0" w:evenHBand="0" w:firstRowFirstColumn="0" w:firstRowLastColumn="0" w:lastRowFirstColumn="0" w:lastRowLastColumn="0"/>
               <w:rPr>
-                <w:sz w:val="20"/>
-                <w:szCs w:val="20"/>
-              </w:rPr>
-            </w:pPr>
-            <w:r>
-              <w:rPr>
+                <w:rFonts w:ascii="Consolas" w:hAnsi="Consolas"/>
+                <w:sz w:val="20"/>
+                <w:szCs w:val="20"/>
+              </w:rPr>
+            </w:pPr>
+            <w:r>
+              <w:rPr>
+                <w:rFonts w:ascii="Consolas" w:hAnsi="Consolas"/>
                 <w:sz w:val="20"/>
                 <w:szCs w:val="20"/>
               </w:rPr>
@@ -713,6 +735,7 @@
             </w:r>
             <w:r>
               <w:rPr>
+                <w:rFonts w:ascii="Consolas" w:hAnsi="Consolas"/>
                 <w:sz w:val="20"/>
                 <w:szCs w:val="20"/>
               </w:rPr>
@@ -734,12 +757,14 @@
           <w:p>
             <w:pPr>
               <w:rPr>
-                <w:sz w:val="20"/>
-                <w:szCs w:val="20"/>
-              </w:rPr>
-            </w:pPr>
-            <w:r>
-              <w:rPr>
+                <w:rFonts w:ascii="Consolas" w:hAnsi="Consolas"/>
+                <w:sz w:val="20"/>
+                <w:szCs w:val="20"/>
+              </w:rPr>
+            </w:pPr>
+            <w:r>
+              <w:rPr>
+                <w:rFonts w:ascii="Consolas" w:hAnsi="Consolas"/>
                 <w:sz w:val="20"/>
                 <w:szCs w:val="20"/>
               </w:rPr>
@@ -839,12 +864,14 @@
             <w:pPr>
               <w:cnfStyle w:val="000000000000" w:firstRow="0" w:lastRow="0" w:firstColumn="0" w:lastColumn="0" w:oddVBand="0" w:evenVBand="0" w:oddHBand="0" w:evenHBand="0" w:firstRowFirstColumn="0" w:firstRowLastColumn="0" w:lastRowFirstColumn="0" w:lastRowLastColumn="0"/>
               <w:rPr>
-                <w:sz w:val="20"/>
-                <w:szCs w:val="20"/>
-              </w:rPr>
-            </w:pPr>
-            <w:r>
-              <w:rPr>
+                <w:rFonts w:ascii="Consolas" w:hAnsi="Consolas"/>
+                <w:sz w:val="20"/>
+                <w:szCs w:val="20"/>
+              </w:rPr>
+            </w:pPr>
+            <w:r>
+              <w:rPr>
+                <w:rFonts w:ascii="Consolas" w:hAnsi="Consolas"/>
                 <w:sz w:val="20"/>
                 <w:szCs w:val="20"/>
               </w:rPr>
@@ -865,12 +892,14 @@
           <w:p>
             <w:pPr>
               <w:rPr>
-                <w:sz w:val="20"/>
-                <w:szCs w:val="20"/>
-              </w:rPr>
-            </w:pPr>
-            <w:r>
-              <w:rPr>
+                <w:rFonts w:ascii="Consolas" w:hAnsi="Consolas"/>
+                <w:sz w:val="20"/>
+                <w:szCs w:val="20"/>
+              </w:rPr>
+            </w:pPr>
+            <w:r>
+              <w:rPr>
+                <w:rFonts w:ascii="Consolas" w:hAnsi="Consolas"/>
                 <w:sz w:val="20"/>
                 <w:szCs w:val="20"/>
               </w:rPr>
@@ -949,12 +978,14 @@
             <w:pPr>
               <w:cnfStyle w:val="000000000000" w:firstRow="0" w:lastRow="0" w:firstColumn="0" w:lastColumn="0" w:oddVBand="0" w:evenVBand="0" w:oddHBand="0" w:evenHBand="0" w:firstRowFirstColumn="0" w:firstRowLastColumn="0" w:lastRowFirstColumn="0" w:lastRowLastColumn="0"/>
               <w:rPr>
-                <w:sz w:val="20"/>
-                <w:szCs w:val="20"/>
-              </w:rPr>
-            </w:pPr>
-            <w:r>
-              <w:rPr>
+                <w:rFonts w:ascii="Consolas" w:hAnsi="Consolas"/>
+                <w:sz w:val="20"/>
+                <w:szCs w:val="20"/>
+              </w:rPr>
+            </w:pPr>
+            <w:r>
+              <w:rPr>
+                <w:rFonts w:ascii="Consolas" w:hAnsi="Consolas"/>
                 <w:sz w:val="20"/>
                 <w:szCs w:val="20"/>
               </w:rPr>
@@ -975,12 +1006,14 @@
           <w:p>
             <w:pPr>
               <w:rPr>
-                <w:sz w:val="20"/>
-                <w:szCs w:val="20"/>
-              </w:rPr>
-            </w:pPr>
-            <w:r>
-              <w:rPr>
+                <w:rFonts w:ascii="Consolas" w:hAnsi="Consolas"/>
+                <w:sz w:val="20"/>
+                <w:szCs w:val="20"/>
+              </w:rPr>
+            </w:pPr>
+            <w:r>
+              <w:rPr>
+                <w:rFonts w:ascii="Consolas" w:hAnsi="Consolas"/>
                 <w:sz w:val="20"/>
                 <w:szCs w:val="20"/>
               </w:rPr>
@@ -1066,23 +1099,18 @@
             <w:pPr>
               <w:cnfStyle w:val="000000000000" w:firstRow="0" w:lastRow="0" w:firstColumn="0" w:lastColumn="0" w:oddVBand="0" w:evenVBand="0" w:oddHBand="0" w:evenHBand="0" w:firstRowFirstColumn="0" w:firstRowLastColumn="0" w:lastRowFirstColumn="0" w:lastRowLastColumn="0"/>
               <w:rPr>
-                <w:sz w:val="20"/>
-                <w:szCs w:val="20"/>
-              </w:rPr>
-            </w:pPr>
-            <w:r>
-              <w:rPr>
-                <w:sz w:val="20"/>
-                <w:szCs w:val="20"/>
-              </w:rPr>
-              <w:t>login admin</w:t>
-            </w:r>
-            <w:r>
-              <w:rPr>
-                <w:sz w:val="20"/>
-                <w:szCs w:val="20"/>
-              </w:rPr>
-              <w:t xml:space="preserve"> passwd</w:t>
+                <w:rFonts w:ascii="Consolas" w:hAnsi="Consolas"/>
+                <w:sz w:val="20"/>
+                <w:szCs w:val="20"/>
+              </w:rPr>
+            </w:pPr>
+            <w:r>
+              <w:rPr>
+                <w:rFonts w:ascii="Consolas" w:hAnsi="Consolas"/>
+                <w:sz w:val="20"/>
+                <w:szCs w:val="20"/>
+              </w:rPr>
+              <w:t>login admin passwd</w:t>
             </w:r>
           </w:p>
         </w:tc>
@@ -1099,12 +1127,14 @@
           <w:p>
             <w:pPr>
               <w:rPr>
-                <w:sz w:val="20"/>
-                <w:szCs w:val="20"/>
-              </w:rPr>
-            </w:pPr>
-            <w:r>
-              <w:rPr>
+                <w:rFonts w:ascii="Consolas" w:hAnsi="Consolas"/>
+                <w:sz w:val="20"/>
+                <w:szCs w:val="20"/>
+              </w:rPr>
+            </w:pPr>
+            <w:r>
+              <w:rPr>
+                <w:rFonts w:ascii="Consolas" w:hAnsi="Consolas"/>
                 <w:sz w:val="20"/>
                 <w:szCs w:val="20"/>
               </w:rPr>
@@ -1183,16 +1213,26 @@
             <w:pPr>
               <w:cnfStyle w:val="000000000000" w:firstRow="0" w:lastRow="0" w:firstColumn="0" w:lastColumn="0" w:oddVBand="0" w:evenVBand="0" w:oddHBand="0" w:evenHBand="0" w:firstRowFirstColumn="0" w:firstRowLastColumn="0" w:lastRowFirstColumn="0" w:lastRowLastColumn="0"/>
               <w:rPr>
-                <w:sz w:val="20"/>
-                <w:szCs w:val="20"/>
-              </w:rPr>
-            </w:pPr>
-            <w:r>
-              <w:rPr>
-                <w:sz w:val="20"/>
-                <w:szCs w:val="20"/>
-              </w:rPr>
-              <w:t>Logout</w:t>
+                <w:rFonts w:ascii="Consolas" w:hAnsi="Consolas"/>
+                <w:sz w:val="20"/>
+                <w:szCs w:val="20"/>
+              </w:rPr>
+            </w:pPr>
+            <w:r>
+              <w:rPr>
+                <w:rFonts w:ascii="Consolas" w:hAnsi="Consolas"/>
+                <w:sz w:val="20"/>
+                <w:szCs w:val="20"/>
+              </w:rPr>
+              <w:t>l</w:t>
+            </w:r>
+            <w:r>
+              <w:rPr>
+                <w:rFonts w:ascii="Consolas" w:hAnsi="Consolas"/>
+                <w:sz w:val="20"/>
+                <w:szCs w:val="20"/>
+              </w:rPr>
+              <w:t>ogout</w:t>
             </w:r>
           </w:p>
         </w:tc>
@@ -1209,16 +1249,18 @@
           <w:p>
             <w:pPr>
               <w:rPr>
-                <w:sz w:val="20"/>
-                <w:szCs w:val="20"/>
-              </w:rPr>
-            </w:pPr>
-            <w:r>
-              <w:rPr>
-                <w:sz w:val="20"/>
-                <w:szCs w:val="20"/>
-              </w:rPr>
-              <w:t>create account</w:t>
+                <w:rFonts w:ascii="Consolas" w:hAnsi="Consolas"/>
+                <w:sz w:val="20"/>
+                <w:szCs w:val="20"/>
+              </w:rPr>
+            </w:pPr>
+            <w:r>
+              <w:rPr>
+                <w:rFonts w:ascii="Consolas" w:hAnsi="Consolas"/>
+                <w:sz w:val="20"/>
+                <w:szCs w:val="20"/>
+              </w:rPr>
+              <w:t>add user</w:t>
             </w:r>
           </w:p>
         </w:tc>
@@ -1239,7 +1281,7 @@
                 <w:sz w:val="20"/>
                 <w:szCs w:val="20"/>
               </w:rPr>
-              <w:t>Username, password, and date of birth (dd/mm/</w:t>
+              <w:t>Username, password, date of birth (dd/mm/</w:t>
             </w:r>
             <w:proofErr w:type="spellStart"/>
             <w:r>
@@ -1257,6 +1299,29 @@
               </w:rPr>
               <w:t>)</w:t>
             </w:r>
+            <w:r>
+              <w:rPr>
+                <w:sz w:val="20"/>
+                <w:szCs w:val="20"/>
+              </w:rPr>
+              <w:t>,</w:t>
+            </w:r>
+          </w:p>
+          <w:p>
+            <w:pPr>
+              <w:cnfStyle w:val="000000000000" w:firstRow="0" w:lastRow="0" w:firstColumn="0" w:lastColumn="0" w:oddVBand="0" w:evenVBand="0" w:oddHBand="0" w:evenHBand="0" w:firstRowFirstColumn="0" w:firstRowLastColumn="0" w:lastRowFirstColumn="0" w:lastRowLastColumn="0"/>
+              <w:rPr>
+                <w:sz w:val="20"/>
+                <w:szCs w:val="20"/>
+              </w:rPr>
+            </w:pPr>
+            <w:r>
+              <w:rPr>
+                <w:sz w:val="20"/>
+                <w:szCs w:val="20"/>
+              </w:rPr>
+              <w:t>and email</w:t>
+            </w:r>
           </w:p>
         </w:tc>
         <w:tc>
@@ -1309,12 +1374,14 @@
             <w:pPr>
               <w:cnfStyle w:val="000000000000" w:firstRow="0" w:lastRow="0" w:firstColumn="0" w:lastColumn="0" w:oddVBand="0" w:evenVBand="0" w:oddHBand="0" w:evenHBand="0" w:firstRowFirstColumn="0" w:firstRowLastColumn="0" w:lastRowFirstColumn="0" w:lastRowLastColumn="0"/>
               <w:rPr>
-                <w:sz w:val="20"/>
-                <w:szCs w:val="20"/>
-              </w:rPr>
-            </w:pPr>
-            <w:r>
-              <w:rPr>
+                <w:rFonts w:ascii="Consolas" w:hAnsi="Consolas"/>
+                <w:sz w:val="20"/>
+                <w:szCs w:val="20"/>
+              </w:rPr>
+            </w:pPr>
+            <w:r>
+              <w:rPr>
+                <w:rFonts w:ascii="Consolas" w:hAnsi="Consolas"/>
                 <w:sz w:val="20"/>
                 <w:szCs w:val="20"/>
               </w:rPr>
@@ -1322,6 +1389,7 @@
             </w:r>
             <w:r>
               <w:rPr>
+                <w:rFonts w:ascii="Consolas" w:hAnsi="Consolas"/>
                 <w:sz w:val="20"/>
                 <w:szCs w:val="20"/>
               </w:rPr>
@@ -1330,17 +1398,150 @@
             </w:r>
             <w:r>
               <w:rPr>
+                <w:rFonts w:ascii="Consolas" w:hAnsi="Consolas"/>
                 <w:sz w:val="20"/>
                 <w:szCs w:val="20"/>
               </w:rPr>
               <w:br/>
               <w:t>01/01/1970</w:t>
+            </w:r>
+            <w:r>
+              <w:rPr>
+                <w:rFonts w:ascii="Consolas" w:hAnsi="Consolas"/>
+                <w:sz w:val="20"/>
+                <w:szCs w:val="20"/>
+              </w:rPr>
+              <w:t xml:space="preserve"> user@user.com</w:t>
+            </w:r>
+          </w:p>
+        </w:tc>
+      </w:tr>
+      <w:tr>
+        <w:trPr>
+          <w:trHeight w:val="1768"/>
+        </w:trPr>
+        <w:tc>
+          <w:tcPr>
+            <w:cnfStyle w:val="001000000000" w:firstRow="0" w:lastRow="0" w:firstColumn="1" w:lastColumn="0" w:oddVBand="0" w:evenVBand="0" w:oddHBand="0" w:evenHBand="0" w:firstRowFirstColumn="0" w:firstRowLastColumn="0" w:lastRowFirstColumn="0" w:lastRowLastColumn="0"/>
+            <w:tcW w:w="1271" w:type="dxa"/>
+          </w:tcPr>
+          <w:p>
+            <w:pPr>
+              <w:rPr>
+                <w:rFonts w:ascii="Consolas" w:hAnsi="Consolas"/>
+                <w:sz w:val="20"/>
+                <w:szCs w:val="20"/>
+              </w:rPr>
+            </w:pPr>
+            <w:r>
+              <w:rPr>
+                <w:rFonts w:ascii="Consolas" w:hAnsi="Consolas"/>
+                <w:sz w:val="20"/>
+                <w:szCs w:val="20"/>
+              </w:rPr>
+              <w:t>sales</w:t>
+            </w:r>
+          </w:p>
+        </w:tc>
+        <w:tc>
+          <w:tcPr>
+            <w:tcW w:w="1418" w:type="dxa"/>
+          </w:tcPr>
+          <w:p>
+            <w:pPr>
+              <w:cnfStyle w:val="000000000000" w:firstRow="0" w:lastRow="0" w:firstColumn="0" w:lastColumn="0" w:oddVBand="0" w:evenVBand="0" w:oddHBand="0" w:evenHBand="0" w:firstRowFirstColumn="0" w:firstRowLastColumn="0" w:lastRowFirstColumn="0" w:lastRowLastColumn="0"/>
+              <w:rPr>
+                <w:sz w:val="20"/>
+                <w:szCs w:val="20"/>
+              </w:rPr>
+            </w:pPr>
+            <w:r>
+              <w:rPr>
+                <w:sz w:val="20"/>
+                <w:szCs w:val="20"/>
+              </w:rPr>
+              <w:t>None</w:t>
+            </w:r>
+          </w:p>
+        </w:tc>
+        <w:tc>
+          <w:tcPr>
+            <w:tcW w:w="1275" w:type="dxa"/>
+          </w:tcPr>
+          <w:p>
+            <w:pPr>
+              <w:cnfStyle w:val="000000000000" w:firstRow="0" w:lastRow="0" w:firstColumn="0" w:lastColumn="0" w:oddVBand="0" w:evenVBand="0" w:oddHBand="0" w:evenHBand="0" w:firstRowFirstColumn="0" w:firstRowLastColumn="0" w:lastRowFirstColumn="0" w:lastRowLastColumn="0"/>
+              <w:rPr>
+                <w:sz w:val="20"/>
+                <w:szCs w:val="20"/>
+              </w:rPr>
+            </w:pPr>
+            <w:r>
+              <w:rPr>
+                <w:sz w:val="20"/>
+                <w:szCs w:val="20"/>
+              </w:rPr>
+              <w:t>None</w:t>
+            </w:r>
+          </w:p>
+        </w:tc>
+        <w:tc>
+          <w:tcPr>
+            <w:tcW w:w="2844" w:type="dxa"/>
+          </w:tcPr>
+          <w:p>
+            <w:pPr>
+              <w:cnfStyle w:val="000000000000" w:firstRow="0" w:lastRow="0" w:firstColumn="0" w:lastColumn="0" w:oddVBand="0" w:evenVBand="0" w:oddHBand="0" w:evenHBand="0" w:firstRowFirstColumn="0" w:firstRowLastColumn="0" w:lastRowFirstColumn="0" w:lastRowLastColumn="0"/>
+              <w:rPr>
+                <w:sz w:val="20"/>
+                <w:szCs w:val="20"/>
+              </w:rPr>
+            </w:pPr>
+            <w:r>
+              <w:rPr>
+                <w:sz w:val="20"/>
+                <w:szCs w:val="20"/>
+              </w:rPr>
+              <w:t>List sales and revenue, by game name.</w:t>
+            </w:r>
+          </w:p>
+        </w:tc>
+        <w:tc>
+          <w:tcPr>
+            <w:tcW w:w="2208" w:type="dxa"/>
+          </w:tcPr>
+          <w:p>
+            <w:pPr>
+              <w:cnfStyle w:val="000000000000" w:firstRow="0" w:lastRow="0" w:firstColumn="0" w:lastColumn="0" w:oddVBand="0" w:evenVBand="0" w:oddHBand="0" w:evenHBand="0" w:firstRowFirstColumn="0" w:firstRowLastColumn="0" w:lastRowFirstColumn="0" w:lastRowLastColumn="0"/>
+              <w:rPr>
+                <w:rFonts w:ascii="Consolas" w:hAnsi="Consolas"/>
+                <w:sz w:val="20"/>
+                <w:szCs w:val="20"/>
+              </w:rPr>
+            </w:pPr>
+            <w:r>
+              <w:rPr>
+                <w:rFonts w:ascii="Consolas" w:hAnsi="Consolas"/>
+                <w:sz w:val="20"/>
+                <w:szCs w:val="20"/>
+              </w:rPr>
+              <w:t>sales</w:t>
             </w:r>
           </w:p>
         </w:tc>
       </w:tr>
     </w:tbl>
     <w:p/>
+    <w:p>
+      <w:pPr>
+        <w:pStyle w:val="Heading1"/>
+      </w:pPr>
+    </w:p>
+    <w:p>
+      <w:pPr>
+        <w:pStyle w:val="Heading1"/>
+      </w:pPr>
+    </w:p>
     <w:p>
       <w:pPr>
         <w:pStyle w:val="Heading1"/>
@@ -1362,7 +1563,6 @@
     </w:p>
     <w:p>
       <w:r>
-        <w:lastRenderedPageBreak/>
         <w:t>On initialisation, the database will be populated with some placeholder games and user data (if it is not already present – notably a user account with the username: admin and the password: admin, for testing purposes).</w:t>
       </w:r>
     </w:p>

</xml_diff>